<commit_message>
Atividade Aula 31 - Sistemas Lineares & Regressão Linear (OLS)
</commit_message>
<xml_diff>
--- a/Aula_31_(15-09-2025)/Atividade_Aula_31_Gauss_Jordan.docx
+++ b/Aula_31_(15-09-2025)/Atividade_Aula_31_Gauss_Jordan.docx
@@ -508,11 +508,7 @@
               </w:rPr>
             </w:pPr>
             <w:r>
-              <w:rPr>
-                <w:sz w:val="16"/>
-                <w:szCs w:val="16"/>
-              </w:rPr>
-              <w:t>Gauss Jordan</w:t>
+              <w:t>Sistemas Lineares &amp; Regressão Linear (OLS)</w:t>
             </w:r>
           </w:p>
         </w:tc>
@@ -644,11 +640,7 @@
               </w:rPr>
             </w:pPr>
             <w:r>
-              <w:rPr>
-                <w:sz w:val="16"/>
-                <w:szCs w:val="16"/>
-              </w:rPr>
-              <w:t>Gauss Jordan</w:t>
+              <w:t>Sistemas Lineares &amp; Regressão Linear (OLS)</w:t>
             </w:r>
           </w:p>
         </w:tc>
@@ -685,11 +677,559 @@
           </w:tcPr>
           <w:p>
             <w:pPr>
+              <w:pStyle w:val="Ttulo1"/>
+              <w:ind w:left="0"/>
+            </w:pPr>
+            <w:r>
+              <w:t>A</w:t>
+            </w:r>
+            <w:r>
+              <w:t>) Ajuste de reta com 5 pontos (matriz de somas → equações normais)</w:t>
+            </w:r>
+          </w:p>
+          <w:p>
+            <w:pPr>
+              <w:spacing w:after="120"/>
+            </w:pPr>
+            <w:r>
+              <w:t>Para cada conjunto, faça TUDO à mão:</w:t>
+            </w:r>
+          </w:p>
+          <w:p>
+            <w:pPr>
+              <w:pStyle w:val="Commarcadores"/>
+              <w:tabs>
+                <w:tab w:val="num" w:pos="360"/>
+              </w:tabs>
+              <w:spacing w:after="60"/>
+              <w:rPr>
+                <w:lang w:val="pt-BR"/>
+              </w:rPr>
+            </w:pPr>
+            <w:r>
+              <w:rPr>
+                <w:lang w:val="pt-BR"/>
+              </w:rPr>
+              <w:t xml:space="preserve">Calcule n, </w:t>
+            </w:r>
+            <w:r>
+              <w:t>Σ</w:t>
+            </w:r>
+            <w:r>
+              <w:rPr>
+                <w:lang w:val="pt-BR"/>
+              </w:rPr>
+              <w:t xml:space="preserve">x, </w:t>
+            </w:r>
+            <w:r>
+              <w:t>Σ</w:t>
+            </w:r>
+            <w:r>
+              <w:rPr>
+                <w:lang w:val="pt-BR"/>
+              </w:rPr>
+              <w:t xml:space="preserve">x², </w:t>
+            </w:r>
+            <w:r>
+              <w:t>Σ</w:t>
+            </w:r>
+            <w:r>
+              <w:rPr>
+                <w:lang w:val="pt-BR"/>
+              </w:rPr>
+              <w:t xml:space="preserve">y, </w:t>
+            </w:r>
+            <w:r>
+              <w:t>Σ</w:t>
+            </w:r>
+            <w:r>
+              <w:rPr>
+                <w:lang w:val="pt-BR"/>
+              </w:rPr>
+              <w:t>(</w:t>
+            </w:r>
+            <w:proofErr w:type="spellStart"/>
+            <w:r>
+              <w:rPr>
+                <w:lang w:val="pt-BR"/>
+              </w:rPr>
+              <w:t>xy</w:t>
+            </w:r>
+            <w:proofErr w:type="spellEnd"/>
+            <w:r>
+              <w:rPr>
+                <w:lang w:val="pt-BR"/>
+              </w:rPr>
+              <w:t>).</w:t>
+            </w:r>
+          </w:p>
+          <w:p>
+            <w:pPr>
+              <w:pStyle w:val="Commarcadores"/>
+              <w:tabs>
+                <w:tab w:val="num" w:pos="360"/>
+              </w:tabs>
+              <w:spacing w:after="60"/>
+              <w:rPr>
+                <w:lang w:val="pt-BR"/>
+              </w:rPr>
+            </w:pPr>
+            <w:r>
+              <w:rPr>
+                <w:lang w:val="pt-BR"/>
+              </w:rPr>
+              <w:t>Monte o sistema 2×2</w:t>
+            </w:r>
+            <w:proofErr w:type="gramStart"/>
+            <w:r>
+              <w:rPr>
+                <w:lang w:val="pt-BR"/>
+              </w:rPr>
+              <w:t>:  [</w:t>
+            </w:r>
+            <w:proofErr w:type="gramEnd"/>
+            <w:r>
+              <w:rPr>
+                <w:lang w:val="pt-BR"/>
+              </w:rPr>
+              <w:t xml:space="preserve">[n, </w:t>
+            </w:r>
+            <w:r>
+              <w:t>Σ</w:t>
+            </w:r>
+            <w:r>
+              <w:rPr>
+                <w:lang w:val="pt-BR"/>
+              </w:rPr>
+              <w:t>x</w:t>
+            </w:r>
+            <w:proofErr w:type="gramStart"/>
+            <w:r>
+              <w:rPr>
+                <w:lang w:val="pt-BR"/>
+              </w:rPr>
+              <w:t>],[</w:t>
+            </w:r>
+            <w:proofErr w:type="gramEnd"/>
+            <w:r>
+              <w:t>Σ</w:t>
+            </w:r>
+            <w:r>
+              <w:rPr>
+                <w:lang w:val="pt-BR"/>
+              </w:rPr>
+              <w:t xml:space="preserve">x, </w:t>
+            </w:r>
+            <w:r>
+              <w:t>Σ</w:t>
+            </w:r>
+            <w:r>
+              <w:rPr>
+                <w:lang w:val="pt-BR"/>
+              </w:rPr>
+              <w:t>x²]] · [w₀, w</w:t>
+            </w:r>
+            <w:proofErr w:type="gramStart"/>
+            <w:r>
+              <w:rPr>
+                <w:lang w:val="pt-BR"/>
+              </w:rPr>
+              <w:t>₁]^</w:t>
+            </w:r>
+            <w:proofErr w:type="gramEnd"/>
+            <w:r>
+              <w:rPr>
+                <w:lang w:val="pt-BR"/>
+              </w:rPr>
+              <w:t>T = [</w:t>
+            </w:r>
+            <w:r>
+              <w:t>Σ</w:t>
+            </w:r>
+            <w:r>
+              <w:rPr>
+                <w:lang w:val="pt-BR"/>
+              </w:rPr>
+              <w:t xml:space="preserve">y, </w:t>
+            </w:r>
+            <w:r>
+              <w:t>Σ</w:t>
+            </w:r>
+            <w:r>
+              <w:rPr>
+                <w:lang w:val="pt-BR"/>
+              </w:rPr>
+              <w:t>(</w:t>
+            </w:r>
+            <w:proofErr w:type="spellStart"/>
+            <w:r>
+              <w:rPr>
+                <w:lang w:val="pt-BR"/>
+              </w:rPr>
+              <w:t>xy</w:t>
+            </w:r>
+            <w:proofErr w:type="spellEnd"/>
+            <w:proofErr w:type="gramStart"/>
+            <w:r>
+              <w:rPr>
+                <w:lang w:val="pt-BR"/>
+              </w:rPr>
+              <w:t>)]^</w:t>
+            </w:r>
+            <w:proofErr w:type="gramEnd"/>
+            <w:r>
+              <w:rPr>
+                <w:lang w:val="pt-BR"/>
+              </w:rPr>
+              <w:t>T.</w:t>
+            </w:r>
+          </w:p>
+          <w:p>
+            <w:pPr>
+              <w:pStyle w:val="Commarcadores"/>
+              <w:tabs>
+                <w:tab w:val="num" w:pos="360"/>
+              </w:tabs>
+              <w:spacing w:after="60"/>
+              <w:rPr>
+                <w:lang w:val="pt-BR"/>
+              </w:rPr>
+            </w:pPr>
+            <w:r>
+              <w:rPr>
+                <w:lang w:val="pt-BR"/>
+              </w:rPr>
+              <w:t>Resolva w₀ (intercepto) e w₁ (inclinação).</w:t>
+            </w:r>
+          </w:p>
+          <w:p>
+            <w:pPr>
+              <w:pStyle w:val="Commarcadores"/>
+              <w:tabs>
+                <w:tab w:val="num" w:pos="360"/>
+              </w:tabs>
+              <w:spacing w:after="60"/>
+              <w:rPr>
+                <w:lang w:val="pt-BR"/>
+              </w:rPr>
+            </w:pPr>
+            <w:r>
+              <w:rPr>
+                <w:lang w:val="pt-BR"/>
+              </w:rPr>
+              <w:t>Calcule previsões ŷ</w:t>
+            </w:r>
+            <w:r>
+              <w:t>ᵢ</w:t>
+            </w:r>
+            <w:r>
+              <w:rPr>
+                <w:lang w:val="pt-BR"/>
+              </w:rPr>
+              <w:t xml:space="preserve"> = w₀ + w₁ x</w:t>
+            </w:r>
+            <w:r>
+              <w:t>ᵢ</w:t>
+            </w:r>
+            <w:r>
+              <w:rPr>
+                <w:lang w:val="pt-BR"/>
+              </w:rPr>
+              <w:t>, resíduos r</w:t>
+            </w:r>
+            <w:r>
+              <w:t>ᵢ</w:t>
+            </w:r>
+            <w:r>
+              <w:rPr>
+                <w:lang w:val="pt-BR"/>
+              </w:rPr>
+              <w:t xml:space="preserve"> = y</w:t>
+            </w:r>
+            <w:r>
+              <w:t>ᵢ</w:t>
+            </w:r>
+            <w:r>
+              <w:rPr>
+                <w:lang w:val="pt-BR"/>
+              </w:rPr>
+              <w:t xml:space="preserve"> − ŷ</w:t>
+            </w:r>
+            <w:r>
+              <w:t>ᵢ</w:t>
+            </w:r>
+            <w:r>
+              <w:rPr>
+                <w:lang w:val="pt-BR"/>
+              </w:rPr>
+              <w:t>, e RMSE.</w:t>
+            </w:r>
+          </w:p>
+          <w:p>
+            <w:pPr>
               <w:spacing w:line="276" w:lineRule="auto"/>
               <w:ind w:right="118"/>
               <w:rPr>
                 <w:bCs/>
                 <w:szCs w:val="16"/>
+              </w:rPr>
+            </w:pPr>
+          </w:p>
+          <w:p>
+            <w:pPr>
+              <w:spacing w:after="120"/>
+            </w:pPr>
+            <w:r>
+              <w:rPr>
+                <w:b/>
+              </w:rPr>
+              <w:t>Conjuntos:</w:t>
+            </w:r>
+          </w:p>
+          <w:p>
+            <w:pPr>
+              <w:pStyle w:val="Commarcadores"/>
+              <w:spacing w:after="60"/>
+              <w:ind w:right="118"/>
+            </w:pPr>
+            <w:r>
+              <w:t>C1) x = {0,1,2,3,4</w:t>
+            </w:r>
+            <w:proofErr w:type="gramStart"/>
+            <w:r>
+              <w:t xml:space="preserve">},   </w:t>
+            </w:r>
+            <w:proofErr w:type="gramEnd"/>
+            <w:r>
+              <w:t>y = {1.2, 2.9, 5.1, 6.8, 9.2}</w:t>
+            </w:r>
+            <w:r>
+              <w:t xml:space="preserve"> </w:t>
+            </w:r>
+          </w:p>
+          <w:p>
+            <w:pPr>
+              <w:pStyle w:val="Commarcadores"/>
+              <w:spacing w:after="60"/>
+              <w:ind w:right="118"/>
+            </w:pPr>
+            <w:r>
+              <w:t>C2) x = {−</w:t>
+            </w:r>
+            <w:proofErr w:type="gramStart"/>
+            <w:r>
+              <w:t>2,−</w:t>
+            </w:r>
+            <w:proofErr w:type="gramEnd"/>
+            <w:r>
+              <w:t>1,0,1,2}, y = {−0.1, 0.4, 1.0, 1.6, 2.1}</w:t>
+            </w:r>
+          </w:p>
+        </w:tc>
+      </w:tr>
+      <w:tr>
+        <w:trPr>
+          <w:trHeight w:val="121"/>
+        </w:trPr>
+        <w:tc>
+          <w:tcPr>
+            <w:tcW w:w="10196" w:type="dxa"/>
+          </w:tcPr>
+          <w:p>
+            <w:pPr>
+              <w:pStyle w:val="Ttulo1"/>
+              <w:tabs>
+                <w:tab w:val="center" w:pos="4931"/>
+              </w:tabs>
+              <w:ind w:left="0"/>
+            </w:pPr>
+            <w:r>
+              <w:t>Quadro de somas (use para cada conjunto):</w:t>
+            </w:r>
+          </w:p>
+          <w:p/>
+          <w:tbl>
+            <w:tblPr>
+              <w:tblStyle w:val="Tabelacomgrade"/>
+              <w:tblW w:w="0" w:type="auto"/>
+              <w:tblLook w:val="04A0" w:firstRow="1" w:lastRow="0" w:firstColumn="1" w:lastColumn="0" w:noHBand="0" w:noVBand="1"/>
+            </w:tblPr>
+            <w:tblGrid>
+              <w:gridCol w:w="4320"/>
+              <w:gridCol w:w="4320"/>
+            </w:tblGrid>
+            <w:tr>
+              <w:tc>
+                <w:tcPr>
+                  <w:tcW w:w="4320" w:type="dxa"/>
+                </w:tcPr>
+                <w:p>
+                  <w:r>
+                    <w:t>n</w:t>
+                  </w:r>
+                </w:p>
+              </w:tc>
+              <w:tc>
+                <w:tcPr>
+                  <w:tcW w:w="4320" w:type="dxa"/>
+                </w:tcPr>
+                <w:p/>
+              </w:tc>
+            </w:tr>
+            <w:tr>
+              <w:tc>
+                <w:tcPr>
+                  <w:tcW w:w="4320" w:type="dxa"/>
+                </w:tcPr>
+                <w:p>
+                  <w:proofErr w:type="spellStart"/>
+                  <w:r>
+                    <w:t>Σx</w:t>
+                  </w:r>
+                  <w:proofErr w:type="spellEnd"/>
+                </w:p>
+              </w:tc>
+              <w:tc>
+                <w:tcPr>
+                  <w:tcW w:w="4320" w:type="dxa"/>
+                </w:tcPr>
+                <w:p/>
+              </w:tc>
+            </w:tr>
+            <w:tr>
+              <w:tc>
+                <w:tcPr>
+                  <w:tcW w:w="4320" w:type="dxa"/>
+                </w:tcPr>
+                <w:p>
+                  <w:r>
+                    <w:t>Σx²</w:t>
+                  </w:r>
+                </w:p>
+              </w:tc>
+              <w:tc>
+                <w:tcPr>
+                  <w:tcW w:w="4320" w:type="dxa"/>
+                </w:tcPr>
+                <w:p/>
+              </w:tc>
+            </w:tr>
+            <w:tr>
+              <w:tc>
+                <w:tcPr>
+                  <w:tcW w:w="4320" w:type="dxa"/>
+                </w:tcPr>
+                <w:p>
+                  <w:proofErr w:type="spellStart"/>
+                  <w:r>
+                    <w:t>Σy</w:t>
+                  </w:r>
+                  <w:proofErr w:type="spellEnd"/>
+                </w:p>
+              </w:tc>
+              <w:tc>
+                <w:tcPr>
+                  <w:tcW w:w="4320" w:type="dxa"/>
+                </w:tcPr>
+                <w:p/>
+              </w:tc>
+            </w:tr>
+            <w:tr>
+              <w:tc>
+                <w:tcPr>
+                  <w:tcW w:w="4320" w:type="dxa"/>
+                </w:tcPr>
+                <w:p>
+                  <w:r>
+                    <w:t>Σ(</w:t>
+                  </w:r>
+                  <w:proofErr w:type="spellStart"/>
+                  <w:r>
+                    <w:t>xy</w:t>
+                  </w:r>
+                  <w:proofErr w:type="spellEnd"/>
+                  <w:r>
+                    <w:t>)</w:t>
+                  </w:r>
+                </w:p>
+              </w:tc>
+              <w:tc>
+                <w:tcPr>
+                  <w:tcW w:w="4320" w:type="dxa"/>
+                </w:tcPr>
+                <w:p/>
+              </w:tc>
+            </w:tr>
+          </w:tbl>
+          <w:p>
+            <w:pPr>
+              <w:pStyle w:val="Ttulo1"/>
+              <w:tabs>
+                <w:tab w:val="center" w:pos="4931"/>
+              </w:tabs>
+              <w:ind w:left="0"/>
+            </w:pPr>
+            <w:r>
+              <w:tab/>
+            </w:r>
+          </w:p>
+          <w:p/>
+        </w:tc>
+      </w:tr>
+      <w:tr>
+        <w:trPr>
+          <w:trHeight w:val="121"/>
+        </w:trPr>
+        <w:tc>
+          <w:tcPr>
+            <w:tcW w:w="10196" w:type="dxa"/>
+          </w:tcPr>
+          <w:p>
+            <w:pPr>
+              <w:spacing w:after="120"/>
+            </w:pPr>
+            <w:r>
+              <w:rPr>
+                <w:b/>
+              </w:rPr>
+              <w:t>Sistema 2×2</w:t>
+            </w:r>
+          </w:p>
+          <w:p>
+            <w:pPr>
+              <w:pStyle w:val="Ttulo1"/>
+              <w:tabs>
+                <w:tab w:val="center" w:pos="4931"/>
+              </w:tabs>
+              <w:ind w:left="0"/>
+            </w:pPr>
+          </w:p>
+        </w:tc>
+      </w:tr>
+      <w:tr>
+        <w:trPr>
+          <w:trHeight w:val="121"/>
+        </w:trPr>
+        <w:tc>
+          <w:tcPr>
+            <w:tcW w:w="10196" w:type="dxa"/>
+          </w:tcPr>
+          <w:p>
+            <w:pPr>
+              <w:spacing w:after="120"/>
+            </w:pPr>
+            <w:r>
+              <w:rPr>
+                <w:b/>
+              </w:rPr>
+              <w:t>Previsões, resíduos e RMSE:</w:t>
+            </w:r>
+          </w:p>
+          <w:p>
+            <w:pPr>
+              <w:spacing w:after="120"/>
+              <w:rPr>
+                <w:b/>
               </w:rPr>
             </w:pPr>
           </w:p>
@@ -733,12 +1273,15 @@
           </w:tcPr>
           <w:p>
             <w:pPr>
-              <w:spacing w:line="276" w:lineRule="auto"/>
-              <w:ind w:right="118"/>
-              <w:rPr>
-                <w:bCs/>
-              </w:rPr>
-            </w:pPr>
+              <w:pStyle w:val="Ttulo1"/>
+              <w:ind w:left="0"/>
+            </w:pPr>
+            <w:r>
+              <w:t>B</w:t>
+            </w:r>
+            <w:r>
+              <w:t>) Fórmulas de estatística = solução matricial</w:t>
+            </w:r>
           </w:p>
         </w:tc>
       </w:tr>
@@ -752,11 +1295,637 @@
           </w:tcPr>
           <w:p>
             <w:pPr>
-              <w:rPr>
-                <w:b/>
-                <w:bCs/>
-                <w:sz w:val="24"/>
-                <w:szCs w:val="24"/>
+              <w:spacing w:after="120"/>
+            </w:pPr>
+            <w:r>
+              <w:t>Para cada conjunto de (</w:t>
+            </w:r>
+            <w:r>
+              <w:t>A</w:t>
+            </w:r>
+            <w:r>
+              <w:t xml:space="preserve">), </w:t>
+            </w:r>
+            <w:r>
+              <w:t>calcule</w:t>
+            </w:r>
+            <w:r>
+              <w:t xml:space="preserve">: x̄, ȳ, Var(x) = </w:t>
+            </w:r>
+            <w:r>
+              <w:t>Σ</w:t>
+            </w:r>
+            <w:r>
+              <w:t>(x−</w:t>
+            </w:r>
+            <w:proofErr w:type="gramStart"/>
+            <w:r>
+              <w:t>x̄)²</w:t>
+            </w:r>
+            <w:proofErr w:type="gramEnd"/>
+            <w:r>
+              <w:t xml:space="preserve">, </w:t>
+            </w:r>
+            <w:proofErr w:type="spellStart"/>
+            <w:r>
+              <w:t>Cov</w:t>
+            </w:r>
+            <w:proofErr w:type="spellEnd"/>
+            <w:r>
+              <w:t>(</w:t>
+            </w:r>
+            <w:proofErr w:type="spellStart"/>
+            <w:proofErr w:type="gramStart"/>
+            <w:r>
+              <w:t>x,y</w:t>
+            </w:r>
+            <w:proofErr w:type="spellEnd"/>
+            <w:proofErr w:type="gramEnd"/>
+            <w:r>
+              <w:t xml:space="preserve">) = </w:t>
+            </w:r>
+            <w:r>
+              <w:t>Σ</w:t>
+            </w:r>
+            <w:r>
+              <w:t>(x−</w:t>
+            </w:r>
+            <w:proofErr w:type="gramStart"/>
+            <w:r>
+              <w:t>x̄)(</w:t>
+            </w:r>
+            <w:proofErr w:type="gramEnd"/>
+            <w:r>
+              <w:t>y−ȳ).</w:t>
+            </w:r>
+          </w:p>
+          <w:p>
+            <w:pPr>
+              <w:spacing w:after="120"/>
+            </w:pPr>
+            <w:r>
+              <w:t xml:space="preserve">Então:  w₁ = </w:t>
+            </w:r>
+            <w:proofErr w:type="spellStart"/>
+            <w:r>
+              <w:t>Cov</w:t>
+            </w:r>
+            <w:proofErr w:type="spellEnd"/>
+            <w:r>
+              <w:t>/</w:t>
+            </w:r>
+            <w:proofErr w:type="gramStart"/>
+            <w:r>
+              <w:t xml:space="preserve">Var,   </w:t>
+            </w:r>
+            <w:proofErr w:type="gramEnd"/>
+            <w:r>
+              <w:t>w₀ = ȳ − w₁ x̄.  Verifique que batem com (</w:t>
+            </w:r>
+            <w:r>
+              <w:t>A</w:t>
+            </w:r>
+            <w:r>
+              <w:t xml:space="preserve">). </w:t>
+            </w:r>
+          </w:p>
+        </w:tc>
+      </w:tr>
+    </w:tbl>
+    <w:p/>
+    <w:tbl>
+      <w:tblPr>
+        <w:tblStyle w:val="3"/>
+        <w:tblW w:w="10196" w:type="dxa"/>
+        <w:tblInd w:w="284" w:type="dxa"/>
+        <w:tblBorders>
+          <w:top w:val="single" w:sz="8" w:space="0" w:color="000000"/>
+          <w:left w:val="single" w:sz="8" w:space="0" w:color="000000"/>
+          <w:bottom w:val="single" w:sz="8" w:space="0" w:color="000000"/>
+          <w:right w:val="single" w:sz="8" w:space="0" w:color="000000"/>
+          <w:insideH w:val="single" w:sz="8" w:space="0" w:color="000000"/>
+          <w:insideV w:val="single" w:sz="8" w:space="0" w:color="000000"/>
+        </w:tblBorders>
+        <w:tblLayout w:type="fixed"/>
+        <w:tblLook w:val="0400" w:firstRow="0" w:lastRow="0" w:firstColumn="0" w:lastColumn="0" w:noHBand="0" w:noVBand="1"/>
+      </w:tblPr>
+      <w:tblGrid>
+        <w:gridCol w:w="10196"/>
+      </w:tblGrid>
+      <w:tr>
+        <w:trPr>
+          <w:trHeight w:val="121"/>
+        </w:trPr>
+        <w:tc>
+          <w:tcPr>
+            <w:tcW w:w="10196" w:type="dxa"/>
+            <w:shd w:val="clear" w:color="auto" w:fill="DEEBF6"/>
+          </w:tcPr>
+          <w:p>
+            <w:pPr>
+              <w:pStyle w:val="Ttulo1"/>
+              <w:ind w:left="0"/>
+            </w:pPr>
+            <w:r>
+              <w:t>C</w:t>
+            </w:r>
+            <w:r>
+              <w:t xml:space="preserve">) </w:t>
+            </w:r>
+            <w:r>
+              <w:t>Perguntas simples</w:t>
+            </w:r>
+          </w:p>
+        </w:tc>
+      </w:tr>
+      <w:tr>
+        <w:trPr>
+          <w:trHeight w:val="270"/>
+        </w:trPr>
+        <w:tc>
+          <w:tcPr>
+            <w:tcW w:w="10196" w:type="dxa"/>
+          </w:tcPr>
+          <w:p>
+            <w:pPr>
+              <w:pStyle w:val="Numerada"/>
+              <w:spacing w:after="60"/>
+              <w:ind w:left="501" w:hanging="360"/>
+              <w:rPr>
+                <w:lang w:val="pt-BR"/>
+              </w:rPr>
+            </w:pPr>
+            <w:r>
+              <w:rPr>
+                <w:lang w:val="pt-BR"/>
+              </w:rPr>
+              <w:t>Se todos x</w:t>
+            </w:r>
+            <w:r>
+              <w:t>ᵢ</w:t>
+            </w:r>
+            <w:r>
+              <w:rPr>
+                <w:lang w:val="pt-BR"/>
+              </w:rPr>
+              <w:t xml:space="preserve"> são iguais, o que ocorre com as equações normais? O que Var(x)=0 implica para a inclinação?</w:t>
+            </w:r>
+          </w:p>
+          <w:p>
+            <w:pPr>
+              <w:spacing w:after="120"/>
+            </w:pPr>
+            <w:r>
+              <w:t xml:space="preserve"> </w:t>
+            </w:r>
+          </w:p>
+        </w:tc>
+      </w:tr>
+      <w:tr>
+        <w:trPr>
+          <w:trHeight w:val="270"/>
+        </w:trPr>
+        <w:tc>
+          <w:tcPr>
+            <w:tcW w:w="10196" w:type="dxa"/>
+          </w:tcPr>
+          <w:p>
+            <w:pPr>
+              <w:pStyle w:val="Numerada"/>
+              <w:spacing w:after="60"/>
+              <w:rPr>
+                <w:lang w:val="pt-BR"/>
+              </w:rPr>
+            </w:pPr>
+            <w:r>
+              <w:rPr>
+                <w:lang w:val="pt-BR"/>
+              </w:rPr>
+              <w:t>Se somarmos a constante c a todos y</w:t>
+            </w:r>
+            <w:r>
+              <w:t>ᵢ</w:t>
+            </w:r>
+            <w:r>
+              <w:rPr>
+                <w:lang w:val="pt-BR"/>
+              </w:rPr>
+              <w:t>, como mudam w₀ e w₁?</w:t>
+            </w:r>
+          </w:p>
+          <w:p>
+            <w:pPr>
+              <w:pStyle w:val="Numerada"/>
+              <w:numPr>
+                <w:ilvl w:val="0"/>
+                <w:numId w:val="0"/>
+              </w:numPr>
+              <w:spacing w:after="60"/>
+              <w:rPr>
+                <w:lang w:val="pt-BR"/>
+              </w:rPr>
+            </w:pPr>
+          </w:p>
+        </w:tc>
+      </w:tr>
+      <w:tr>
+        <w:trPr>
+          <w:trHeight w:val="270"/>
+        </w:trPr>
+        <w:tc>
+          <w:tcPr>
+            <w:tcW w:w="10196" w:type="dxa"/>
+          </w:tcPr>
+          <w:p>
+            <w:pPr>
+              <w:pStyle w:val="Numerada"/>
+              <w:spacing w:after="60"/>
+              <w:rPr>
+                <w:lang w:val="pt-BR"/>
+              </w:rPr>
+            </w:pPr>
+            <w:r>
+              <w:rPr>
+                <w:lang w:val="pt-BR"/>
+              </w:rPr>
+              <w:t>Se reescalarmos x para x′ = 10x, o que acontece com w₁ e w₀?</w:t>
+            </w:r>
+          </w:p>
+          <w:p>
+            <w:pPr>
+              <w:pStyle w:val="Numerada"/>
+              <w:numPr>
+                <w:ilvl w:val="0"/>
+                <w:numId w:val="0"/>
+              </w:numPr>
+              <w:spacing w:after="60"/>
+              <w:rPr>
+                <w:lang w:val="pt-BR"/>
+              </w:rPr>
+            </w:pPr>
+          </w:p>
+        </w:tc>
+      </w:tr>
+    </w:tbl>
+    <w:p/>
+    <w:p/>
+    <w:p/>
+    <w:p/>
+    <w:p/>
+    <w:tbl>
+      <w:tblPr>
+        <w:tblStyle w:val="3"/>
+        <w:tblW w:w="10196" w:type="dxa"/>
+        <w:tblInd w:w="284" w:type="dxa"/>
+        <w:tblBorders>
+          <w:top w:val="single" w:sz="8" w:space="0" w:color="000000"/>
+          <w:left w:val="single" w:sz="8" w:space="0" w:color="000000"/>
+          <w:bottom w:val="single" w:sz="8" w:space="0" w:color="000000"/>
+          <w:right w:val="single" w:sz="8" w:space="0" w:color="000000"/>
+          <w:insideH w:val="single" w:sz="8" w:space="0" w:color="000000"/>
+          <w:insideV w:val="single" w:sz="8" w:space="0" w:color="000000"/>
+        </w:tblBorders>
+        <w:tblLayout w:type="fixed"/>
+        <w:tblLook w:val="0400" w:firstRow="0" w:lastRow="0" w:firstColumn="0" w:lastColumn="0" w:noHBand="0" w:noVBand="1"/>
+      </w:tblPr>
+      <w:tblGrid>
+        <w:gridCol w:w="10196"/>
+      </w:tblGrid>
+      <w:tr>
+        <w:trPr>
+          <w:trHeight w:val="121"/>
+        </w:trPr>
+        <w:tc>
+          <w:tcPr>
+            <w:tcW w:w="10196" w:type="dxa"/>
+            <w:shd w:val="clear" w:color="auto" w:fill="DEEBF6"/>
+          </w:tcPr>
+          <w:p>
+            <w:pPr>
+              <w:pStyle w:val="Ttulo1"/>
+            </w:pPr>
+            <w:r>
+              <w:t xml:space="preserve">D) </w:t>
+            </w:r>
+            <w:proofErr w:type="spellStart"/>
+            <w:r>
+              <w:t>Mini-código</w:t>
+            </w:r>
+            <w:proofErr w:type="spellEnd"/>
+            <w:r>
+              <w:t xml:space="preserve"> no Colab </w:t>
+            </w:r>
+          </w:p>
+        </w:tc>
+      </w:tr>
+      <w:tr>
+        <w:trPr>
+          <w:trHeight w:val="270"/>
+        </w:trPr>
+        <w:tc>
+          <w:tcPr>
+            <w:tcW w:w="10196" w:type="dxa"/>
+          </w:tcPr>
+          <w:p>
+            <w:pPr>
+              <w:pStyle w:val="Numerada"/>
+              <w:spacing w:after="60"/>
+              <w:rPr>
+                <w:lang w:val="pt-BR"/>
+              </w:rPr>
+            </w:pPr>
+            <w:r>
+              <w:rPr>
+                <w:lang w:val="pt-BR"/>
+              </w:rPr>
+              <w:t xml:space="preserve">Implemente </w:t>
+            </w:r>
+            <w:proofErr w:type="spellStart"/>
+            <w:proofErr w:type="gramStart"/>
+            <w:r>
+              <w:rPr>
+                <w:lang w:val="pt-BR"/>
+              </w:rPr>
+              <w:t>coeficientespelassomas</w:t>
+            </w:r>
+            <w:proofErr w:type="spellEnd"/>
+            <w:r>
+              <w:rPr>
+                <w:lang w:val="pt-BR"/>
+              </w:rPr>
+              <w:t>(</w:t>
+            </w:r>
+            <w:proofErr w:type="gramEnd"/>
+            <w:r>
+              <w:rPr>
+                <w:lang w:val="pt-BR"/>
+              </w:rPr>
+              <w:t xml:space="preserve">n, </w:t>
+            </w:r>
+            <w:proofErr w:type="spellStart"/>
+            <w:r>
+              <w:rPr>
+                <w:lang w:val="pt-BR"/>
+              </w:rPr>
+              <w:t>Sx</w:t>
+            </w:r>
+            <w:proofErr w:type="spellEnd"/>
+            <w:r>
+              <w:rPr>
+                <w:lang w:val="pt-BR"/>
+              </w:rPr>
+              <w:t xml:space="preserve">, Sx2, </w:t>
+            </w:r>
+            <w:proofErr w:type="spellStart"/>
+            <w:r>
+              <w:rPr>
+                <w:lang w:val="pt-BR"/>
+              </w:rPr>
+              <w:t>Sy</w:t>
+            </w:r>
+            <w:proofErr w:type="spellEnd"/>
+            <w:r>
+              <w:rPr>
+                <w:lang w:val="pt-BR"/>
+              </w:rPr>
+              <w:t xml:space="preserve">, </w:t>
+            </w:r>
+            <w:proofErr w:type="spellStart"/>
+            <w:r>
+              <w:rPr>
+                <w:lang w:val="pt-BR"/>
+              </w:rPr>
+              <w:t>Sxy</w:t>
+            </w:r>
+            <w:proofErr w:type="spellEnd"/>
+            <w:r>
+              <w:rPr>
+                <w:lang w:val="pt-BR"/>
+              </w:rPr>
+              <w:t>) para retornar (w₀, w₁) via o sistema 2×2.</w:t>
+            </w:r>
+          </w:p>
+          <w:p>
+            <w:pPr>
+              <w:spacing w:after="120"/>
+            </w:pPr>
+            <w:r>
+              <w:t xml:space="preserve"> </w:t>
+            </w:r>
+          </w:p>
+        </w:tc>
+      </w:tr>
+      <w:tr>
+        <w:trPr>
+          <w:trHeight w:val="270"/>
+        </w:trPr>
+        <w:tc>
+          <w:tcPr>
+            <w:tcW w:w="10196" w:type="dxa"/>
+          </w:tcPr>
+          <w:p>
+            <w:pPr>
+              <w:pStyle w:val="Numerada"/>
+              <w:spacing w:after="60"/>
+              <w:rPr>
+                <w:lang w:val="pt-BR"/>
+              </w:rPr>
+            </w:pPr>
+            <w:r>
+              <w:rPr>
+                <w:lang w:val="pt-BR"/>
+              </w:rPr>
+              <w:t xml:space="preserve">Implemente </w:t>
+            </w:r>
+            <w:proofErr w:type="spellStart"/>
+            <w:proofErr w:type="gramStart"/>
+            <w:r>
+              <w:rPr>
+                <w:lang w:val="pt-BR"/>
+              </w:rPr>
+              <w:t>coeficientes</w:t>
+            </w:r>
+            <w:r>
+              <w:rPr>
+                <w:lang w:val="pt-BR"/>
+              </w:rPr>
+              <w:t>stats</w:t>
+            </w:r>
+            <w:proofErr w:type="spellEnd"/>
+            <w:r>
+              <w:rPr>
+                <w:lang w:val="pt-BR"/>
+              </w:rPr>
+              <w:t>(</w:t>
+            </w:r>
+            <w:proofErr w:type="gramEnd"/>
+            <w:r>
+              <w:rPr>
+                <w:lang w:val="pt-BR"/>
+              </w:rPr>
+              <w:t xml:space="preserve">x, y) para retornar (w₀, w₁) via </w:t>
+            </w:r>
+            <w:proofErr w:type="spellStart"/>
+            <w:r>
+              <w:rPr>
+                <w:lang w:val="pt-BR"/>
+              </w:rPr>
+              <w:t>Cov</w:t>
+            </w:r>
+            <w:proofErr w:type="spellEnd"/>
+            <w:r>
+              <w:rPr>
+                <w:lang w:val="pt-BR"/>
+              </w:rPr>
+              <w:t>/Var.</w:t>
+            </w:r>
+          </w:p>
+          <w:p>
+            <w:pPr>
+              <w:pStyle w:val="Numerada"/>
+              <w:numPr>
+                <w:ilvl w:val="0"/>
+                <w:numId w:val="0"/>
+              </w:numPr>
+              <w:spacing w:after="60"/>
+              <w:rPr>
+                <w:lang w:val="pt-BR"/>
+              </w:rPr>
+            </w:pPr>
+          </w:p>
+        </w:tc>
+      </w:tr>
+      <w:tr>
+        <w:trPr>
+          <w:trHeight w:val="270"/>
+        </w:trPr>
+        <w:tc>
+          <w:tcPr>
+            <w:tcW w:w="10196" w:type="dxa"/>
+          </w:tcPr>
+          <w:p>
+            <w:pPr>
+              <w:pStyle w:val="Numerada"/>
+              <w:spacing w:after="60"/>
+              <w:rPr>
+                <w:lang w:val="pt-BR"/>
+              </w:rPr>
+            </w:pPr>
+            <w:r>
+              <w:rPr>
+                <w:lang w:val="pt-BR"/>
+              </w:rPr>
+              <w:t>Teste ambas em (</w:t>
+            </w:r>
+            <w:r>
+              <w:rPr>
+                <w:lang w:val="pt-BR"/>
+              </w:rPr>
+              <w:t>C</w:t>
+            </w:r>
+            <w:r>
+              <w:rPr>
+                <w:lang w:val="pt-BR"/>
+              </w:rPr>
+              <w:t>1) e (</w:t>
+            </w:r>
+            <w:r>
+              <w:rPr>
+                <w:lang w:val="pt-BR"/>
+              </w:rPr>
+              <w:t>C</w:t>
+            </w:r>
+            <w:r>
+              <w:rPr>
+                <w:lang w:val="pt-BR"/>
+              </w:rPr>
+              <w:t xml:space="preserve">2); imprima a diferença </w:t>
+            </w:r>
+          </w:p>
+          <w:p>
+            <w:pPr>
+              <w:pStyle w:val="Numerada"/>
+              <w:numPr>
+                <w:ilvl w:val="0"/>
+                <w:numId w:val="0"/>
+              </w:numPr>
+              <w:spacing w:after="60"/>
+              <w:rPr>
+                <w:lang w:val="pt-BR"/>
+              </w:rPr>
+            </w:pPr>
+          </w:p>
+        </w:tc>
+      </w:tr>
+      <w:tr>
+        <w:trPr>
+          <w:trHeight w:val="270"/>
+        </w:trPr>
+        <w:tc>
+          <w:tcPr>
+            <w:tcW w:w="10196" w:type="dxa"/>
+          </w:tcPr>
+          <w:p>
+            <w:pPr>
+              <w:pStyle w:val="Numerada"/>
+              <w:spacing w:after="60"/>
+              <w:rPr>
+                <w:lang w:val="pt-BR"/>
+              </w:rPr>
+            </w:pPr>
+            <w:r>
+              <w:rPr>
+                <w:lang w:val="pt-BR"/>
+              </w:rPr>
+              <w:t xml:space="preserve">Implemente </w:t>
+            </w:r>
+            <w:proofErr w:type="spellStart"/>
+            <w:proofErr w:type="gramStart"/>
+            <w:r>
+              <w:rPr>
+                <w:lang w:val="pt-BR"/>
+              </w:rPr>
+              <w:t>rmse</w:t>
+            </w:r>
+            <w:proofErr w:type="spellEnd"/>
+            <w:r>
+              <w:rPr>
+                <w:lang w:val="pt-BR"/>
+              </w:rPr>
+              <w:t>(</w:t>
+            </w:r>
+            <w:proofErr w:type="gramEnd"/>
+            <w:r>
+              <w:rPr>
+                <w:lang w:val="pt-BR"/>
+              </w:rPr>
+              <w:t xml:space="preserve">y, </w:t>
+            </w:r>
+            <w:proofErr w:type="spellStart"/>
+            <w:r>
+              <w:rPr>
+                <w:lang w:val="pt-BR"/>
+              </w:rPr>
+              <w:t>yhat</w:t>
+            </w:r>
+            <w:proofErr w:type="spellEnd"/>
+            <w:r>
+              <w:rPr>
+                <w:lang w:val="pt-BR"/>
+              </w:rPr>
+              <w:t>) e calcule para os dois conjuntos.</w:t>
+            </w:r>
+          </w:p>
+          <w:p>
+            <w:pPr>
+              <w:pStyle w:val="Numerada"/>
+              <w:numPr>
+                <w:ilvl w:val="0"/>
+                <w:numId w:val="0"/>
+              </w:numPr>
+              <w:spacing w:after="60"/>
+              <w:rPr>
+                <w:lang w:val="pt-BR"/>
               </w:rPr>
             </w:pPr>
           </w:p>
@@ -1046,6 +2215,45 @@
 <file path=word/numbering.xml><?xml version="1.0" encoding="utf-8"?>
 <w:numbering xmlns:wpc="http://schemas.microsoft.com/office/word/2010/wordprocessingCanvas" xmlns:cx="http://schemas.microsoft.com/office/drawing/2014/chartex" xmlns:cx1="http://schemas.microsoft.com/office/drawing/2015/9/8/chartex" xmlns:cx2="http://schemas.microsoft.com/office/drawing/2015/10/21/chartex" xmlns:cx3="http://schemas.microsoft.com/office/drawing/2016/5/9/chartex" xmlns:cx4="http://schemas.microsoft.com/office/drawing/2016/5/10/chartex" xmlns:cx5="http://schemas.microsoft.com/office/drawing/2016/5/11/chartex" xmlns:cx6="http://schemas.microsoft.com/office/drawing/2016/5/12/chartex" xmlns:cx7="http://schemas.microsoft.com/office/drawing/2016/5/13/chartex" xmlns:cx8="http://schemas.microsoft.com/office/drawing/2016/5/14/chartex" xmlns:mc="http://schemas.openxmlformats.org/markup-compatibility/2006" xmlns:aink="http://schemas.microsoft.com/office/drawing/2016/ink" xmlns:am3d="http://schemas.microsoft.com/office/drawing/2017/model3d" xmlns:o="urn:schemas-microsoft-com:office:office" xmlns:oel="http://schemas.microsoft.com/office/2019/extlst" xmlns:r="http://schemas.openxmlformats.org/officeDocument/2006/relationships" xmlns:m="http://schemas.openxmlformats.org/officeDocument/2006/math" xmlns:v="urn:schemas-microsoft-com:vml" xmlns:wp14="http://schemas.microsoft.com/office/word/2010/wordprocessingDrawing" xmlns:wp="http://schemas.openxmlformats.org/drawingml/2006/wordprocessingDrawing" xmlns:w10="urn:schemas-microsoft-com:office:word" xmlns:w="http://schemas.openxmlformats.org/wordprocessingml/2006/main" xmlns:w14="http://schemas.microsoft.com/office/word/2010/wordml" xmlns:w15="http://schemas.microsoft.com/office/word/2012/wordml" xmlns:w16cex="http://schemas.microsoft.com/office/word/2018/wordml/cex" xmlns:w16cid="http://schemas.microsoft.com/office/word/2016/wordml/cid" xmlns:w16="http://schemas.microsoft.com/office/word/2018/wordml" xmlns:w16du="http://schemas.microsoft.com/office/word/2023/wordml/word16du" xmlns:w16sdtdh="http://schemas.microsoft.com/office/word/2020/wordml/sdtdatahash" xmlns:w16sdtfl="http://schemas.microsoft.com/office/word/2024/wordml/sdtformatlock" xmlns:w16se="http://schemas.microsoft.com/office/word/2015/wordml/symex" xmlns:wpg="http://schemas.microsoft.com/office/word/2010/wordprocessingGroup" xmlns:wpi="http://schemas.microsoft.com/office/word/2010/wordprocessingInk" xmlns:wne="http://schemas.microsoft.com/office/word/2006/wordml" xmlns:wps="http://schemas.microsoft.com/office/word/2010/wordprocessingShape" mc:Ignorable="w14 w15 w16se w16cid w16 w16cex w16sdtdh w16sdtfl w16du wp14">
   <w:abstractNum w:abstractNumId="0" w15:restartNumberingAfterBreak="0">
+    <w:nsid w:val="FFFFFF88"/>
+    <w:multiLevelType w:val="singleLevel"/>
+    <w:tmpl w:val="8138C11E"/>
+    <w:lvl w:ilvl="0">
+      <w:start w:val="1"/>
+      <w:numFmt w:val="decimal"/>
+      <w:pStyle w:val="Numerada"/>
+      <w:lvlText w:val="%1."/>
+      <w:lvlJc w:val="left"/>
+      <w:pPr>
+        <w:tabs>
+          <w:tab w:val="num" w:pos="360"/>
+        </w:tabs>
+        <w:ind w:left="360" w:hanging="360"/>
+      </w:pPr>
+    </w:lvl>
+  </w:abstractNum>
+  <w:abstractNum w:abstractNumId="1" w15:restartNumberingAfterBreak="0">
+    <w:nsid w:val="FFFFFF89"/>
+    <w:multiLevelType w:val="singleLevel"/>
+    <w:tmpl w:val="60D2E48A"/>
+    <w:lvl w:ilvl="0">
+      <w:start w:val="1"/>
+      <w:numFmt w:val="bullet"/>
+      <w:pStyle w:val="Commarcadores"/>
+      <w:lvlText w:val=""/>
+      <w:lvlJc w:val="left"/>
+      <w:pPr>
+        <w:tabs>
+          <w:tab w:val="num" w:pos="360"/>
+        </w:tabs>
+        <w:ind w:left="360" w:hanging="360"/>
+      </w:pPr>
+      <w:rPr>
+        <w:rFonts w:ascii="Symbol" w:hAnsi="Symbol" w:hint="default"/>
+      </w:rPr>
+    </w:lvl>
+  </w:abstractNum>
+  <w:abstractNum w:abstractNumId="2" w15:restartNumberingAfterBreak="0">
     <w:nsid w:val="0A9058D3"/>
     <w:multiLevelType w:val="multilevel"/>
     <w:tmpl w:val="3134FD28"/>
@@ -1131,7 +2339,7 @@
       </w:pPr>
     </w:lvl>
   </w:abstractNum>
-  <w:abstractNum w:abstractNumId="1" w15:restartNumberingAfterBreak="0">
+  <w:abstractNum w:abstractNumId="3" w15:restartNumberingAfterBreak="0">
     <w:nsid w:val="10041420"/>
     <w:multiLevelType w:val="multilevel"/>
     <w:tmpl w:val="3134FD28"/>
@@ -1217,7 +2425,7 @@
       </w:pPr>
     </w:lvl>
   </w:abstractNum>
-  <w:abstractNum w:abstractNumId="2" w15:restartNumberingAfterBreak="0">
+  <w:abstractNum w:abstractNumId="4" w15:restartNumberingAfterBreak="0">
     <w:nsid w:val="20E5323E"/>
     <w:multiLevelType w:val="hybridMultilevel"/>
     <w:tmpl w:val="A6B85274"/>
@@ -1306,7 +2514,7 @@
       </w:pPr>
     </w:lvl>
   </w:abstractNum>
-  <w:abstractNum w:abstractNumId="3" w15:restartNumberingAfterBreak="0">
+  <w:abstractNum w:abstractNumId="5" w15:restartNumberingAfterBreak="0">
     <w:nsid w:val="28B3061F"/>
     <w:multiLevelType w:val="multilevel"/>
     <w:tmpl w:val="E83A8A64"/>
@@ -1392,7 +2600,7 @@
       </w:pPr>
     </w:lvl>
   </w:abstractNum>
-  <w:abstractNum w:abstractNumId="4" w15:restartNumberingAfterBreak="0">
+  <w:abstractNum w:abstractNumId="6" w15:restartNumberingAfterBreak="0">
     <w:nsid w:val="3D3B413E"/>
     <w:multiLevelType w:val="hybridMultilevel"/>
     <w:tmpl w:val="53D0AED4"/>
@@ -1481,7 +2689,7 @@
       </w:pPr>
     </w:lvl>
   </w:abstractNum>
-  <w:abstractNum w:abstractNumId="5" w15:restartNumberingAfterBreak="0">
+  <w:abstractNum w:abstractNumId="7" w15:restartNumberingAfterBreak="0">
     <w:nsid w:val="4091414E"/>
     <w:multiLevelType w:val="multilevel"/>
     <w:tmpl w:val="3134FD28"/>
@@ -1567,7 +2775,7 @@
       </w:pPr>
     </w:lvl>
   </w:abstractNum>
-  <w:abstractNum w:abstractNumId="6" w15:restartNumberingAfterBreak="0">
+  <w:abstractNum w:abstractNumId="8" w15:restartNumberingAfterBreak="0">
     <w:nsid w:val="70CE6D91"/>
     <w:multiLevelType w:val="hybridMultilevel"/>
     <w:tmpl w:val="AC2EE4DE"/>
@@ -1656,7 +2864,7 @@
       </w:pPr>
     </w:lvl>
   </w:abstractNum>
-  <w:abstractNum w:abstractNumId="7" w15:restartNumberingAfterBreak="0">
+  <w:abstractNum w:abstractNumId="9" w15:restartNumberingAfterBreak="0">
     <w:nsid w:val="720B68E1"/>
     <w:multiLevelType w:val="hybridMultilevel"/>
     <w:tmpl w:val="AC2EE4DE"/>
@@ -1745,7 +2953,7 @@
       </w:pPr>
     </w:lvl>
   </w:abstractNum>
-  <w:abstractNum w:abstractNumId="8" w15:restartNumberingAfterBreak="0">
+  <w:abstractNum w:abstractNumId="10" w15:restartNumberingAfterBreak="0">
     <w:nsid w:val="7529081E"/>
     <w:multiLevelType w:val="multilevel"/>
     <w:tmpl w:val="3134FD28"/>
@@ -1831,7 +3039,7 @@
       </w:pPr>
     </w:lvl>
   </w:abstractNum>
-  <w:abstractNum w:abstractNumId="9" w15:restartNumberingAfterBreak="0">
+  <w:abstractNum w:abstractNumId="11" w15:restartNumberingAfterBreak="0">
     <w:nsid w:val="77413B98"/>
     <w:multiLevelType w:val="multilevel"/>
     <w:tmpl w:val="3134FD28"/>
@@ -1918,34 +3126,40 @@
     </w:lvl>
   </w:abstractNum>
   <w:num w:numId="1" w16cid:durableId="1682581159">
+    <w:abstractNumId w:val="5"/>
+  </w:num>
+  <w:num w:numId="2" w16cid:durableId="1344162885">
+    <w:abstractNumId w:val="7"/>
+  </w:num>
+  <w:num w:numId="3" w16cid:durableId="1859197058">
+    <w:abstractNumId w:val="11"/>
+  </w:num>
+  <w:num w:numId="4" w16cid:durableId="12810455">
+    <w:abstractNumId w:val="10"/>
+  </w:num>
+  <w:num w:numId="5" w16cid:durableId="1291740876">
+    <w:abstractNumId w:val="2"/>
+  </w:num>
+  <w:num w:numId="6" w16cid:durableId="1883133579">
     <w:abstractNumId w:val="3"/>
   </w:num>
-  <w:num w:numId="2" w16cid:durableId="1344162885">
-    <w:abstractNumId w:val="5"/>
+  <w:num w:numId="7" w16cid:durableId="1893544253">
+    <w:abstractNumId w:val="4"/>
   </w:num>
-  <w:num w:numId="3" w16cid:durableId="1859197058">
+  <w:num w:numId="8" w16cid:durableId="69426687">
+    <w:abstractNumId w:val="8"/>
+  </w:num>
+  <w:num w:numId="9" w16cid:durableId="837234700">
     <w:abstractNumId w:val="9"/>
   </w:num>
-  <w:num w:numId="4" w16cid:durableId="12810455">
-    <w:abstractNumId w:val="8"/>
+  <w:num w:numId="10" w16cid:durableId="1760566001">
+    <w:abstractNumId w:val="6"/>
   </w:num>
-  <w:num w:numId="5" w16cid:durableId="1291740876">
-    <w:abstractNumId w:val="0"/>
-  </w:num>
-  <w:num w:numId="6" w16cid:durableId="1883133579">
+  <w:num w:numId="11" w16cid:durableId="1336882260">
     <w:abstractNumId w:val="1"/>
   </w:num>
-  <w:num w:numId="7" w16cid:durableId="1893544253">
-    <w:abstractNumId w:val="2"/>
-  </w:num>
-  <w:num w:numId="8" w16cid:durableId="69426687">
-    <w:abstractNumId w:val="6"/>
-  </w:num>
-  <w:num w:numId="9" w16cid:durableId="837234700">
-    <w:abstractNumId w:val="7"/>
-  </w:num>
-  <w:num w:numId="10" w16cid:durableId="1760566001">
-    <w:abstractNumId w:val="4"/>
+  <w:num w:numId="12" w16cid:durableId="780536953">
+    <w:abstractNumId w:val="0"/>
   </w:num>
 </w:numbering>
 </file>
@@ -2121,7 +3335,7 @@
     <w:lsdException w:name="Table Web 2" w:semiHidden="1" w:unhideWhenUsed="1"/>
     <w:lsdException w:name="Table Web 3" w:semiHidden="1" w:unhideWhenUsed="1"/>
     <w:lsdException w:name="Balloon Text" w:semiHidden="1" w:unhideWhenUsed="1"/>
-    <w:lsdException w:name="Table Grid" w:uiPriority="39"/>
+    <w:lsdException w:name="Table Grid" w:uiPriority="59"/>
     <w:lsdException w:name="Table Theme" w:semiHidden="1" w:unhideWhenUsed="1"/>
     <w:lsdException w:name="Placeholder Text" w:semiHidden="1"/>
     <w:lsdException w:name="No Spacing" w:uiPriority="1" w:qFormat="1"/>
@@ -2464,6 +3678,7 @@
   <w:style w:type="character" w:default="1" w:styleId="Fontepargpadro">
     <w:name w:val="Default Paragraph Font"/>
     <w:uiPriority w:val="1"/>
+    <w:semiHidden/>
     <w:unhideWhenUsed/>
   </w:style>
   <w:style w:type="table" w:default="1" w:styleId="Tabelanormal">
@@ -2655,6 +3870,82 @@
     <w:rPr>
       <w:color w:val="800080" w:themeColor="followedHyperlink"/>
       <w:u w:val="single"/>
+    </w:rPr>
+  </w:style>
+  <w:style w:type="paragraph" w:styleId="Commarcadores">
+    <w:name w:val="List Bullet"/>
+    <w:basedOn w:val="Normal"/>
+    <w:uiPriority w:val="99"/>
+    <w:unhideWhenUsed/>
+    <w:rsid w:val="00A37AEE"/>
+    <w:pPr>
+      <w:numPr>
+        <w:numId w:val="11"/>
+      </w:numPr>
+      <w:tabs>
+        <w:tab w:val="clear" w:pos="360"/>
+      </w:tabs>
+      <w:spacing w:after="200" w:line="276" w:lineRule="auto"/>
+      <w:contextualSpacing/>
+      <w:jc w:val="left"/>
+    </w:pPr>
+    <w:rPr>
+      <w:rFonts w:asciiTheme="minorHAnsi" w:eastAsiaTheme="minorEastAsia" w:hAnsiTheme="minorHAnsi" w:cstheme="minorBidi"/>
+      <w:sz w:val="22"/>
+      <w:szCs w:val="22"/>
+      <w:lang w:val="en-US" w:eastAsia="en-US"/>
+    </w:rPr>
+  </w:style>
+  <w:style w:type="table" w:styleId="Tabelacomgrade">
+    <w:name w:val="Table Grid"/>
+    <w:basedOn w:val="Tabelanormal"/>
+    <w:uiPriority w:val="59"/>
+    <w:rsid w:val="00A37AEE"/>
+    <w:pPr>
+      <w:spacing w:line="240" w:lineRule="auto"/>
+      <w:jc w:val="left"/>
+    </w:pPr>
+    <w:rPr>
+      <w:rFonts w:asciiTheme="minorHAnsi" w:eastAsiaTheme="minorEastAsia" w:hAnsiTheme="minorHAnsi" w:cstheme="minorBidi"/>
+      <w:sz w:val="22"/>
+      <w:szCs w:val="22"/>
+      <w:lang w:val="en-US" w:eastAsia="en-US"/>
+    </w:rPr>
+    <w:tblPr>
+      <w:tblBorders>
+        <w:top w:val="single" w:sz="4" w:space="0" w:color="auto"/>
+        <w:left w:val="single" w:sz="4" w:space="0" w:color="auto"/>
+        <w:bottom w:val="single" w:sz="4" w:space="0" w:color="auto"/>
+        <w:right w:val="single" w:sz="4" w:space="0" w:color="auto"/>
+        <w:insideH w:val="single" w:sz="4" w:space="0" w:color="auto"/>
+        <w:insideV w:val="single" w:sz="4" w:space="0" w:color="auto"/>
+      </w:tblBorders>
+    </w:tblPr>
+  </w:style>
+  <w:style w:type="paragraph" w:styleId="Numerada">
+    <w:name w:val="List Number"/>
+    <w:basedOn w:val="Normal"/>
+    <w:uiPriority w:val="99"/>
+    <w:unhideWhenUsed/>
+    <w:rsid w:val="00A37AEE"/>
+    <w:pPr>
+      <w:numPr>
+        <w:numId w:val="12"/>
+      </w:numPr>
+      <w:tabs>
+        <w:tab w:val="clear" w:pos="360"/>
+        <w:tab w:val="num" w:pos="501"/>
+      </w:tabs>
+      <w:spacing w:after="200" w:line="276" w:lineRule="auto"/>
+      <w:ind w:left="0" w:firstLine="0"/>
+      <w:contextualSpacing/>
+      <w:jc w:val="left"/>
+    </w:pPr>
+    <w:rPr>
+      <w:rFonts w:asciiTheme="minorHAnsi" w:eastAsiaTheme="minorEastAsia" w:hAnsiTheme="minorHAnsi" w:cstheme="minorBidi"/>
+      <w:sz w:val="22"/>
+      <w:szCs w:val="22"/>
+      <w:lang w:val="en-US" w:eastAsia="en-US"/>
     </w:rPr>
   </w:style>
 </w:styles>
@@ -2981,12 +4272,11 @@
 </file>
 
 <file path=customXml/item1.xml><?xml version="1.0" encoding="utf-8"?>
-<?mso-contentType ?>
-<FormTemplates xmlns="http://schemas.microsoft.com/sharepoint/v3/contenttype/forms">
-  <Display>DocumentLibraryForm</Display>
-  <Edit>DocumentLibraryForm</Edit>
-  <New>DocumentLibraryForm</New>
-</FormTemplates>
+<p:properties xmlns:p="http://schemas.microsoft.com/office/2006/metadata/properties" xmlns:xsi="http://www.w3.org/2001/XMLSchema-instance" xmlns:pc="http://schemas.microsoft.com/office/infopath/2007/PartnerControls">
+  <documentManagement>
+    <_activity xmlns="fd8f4a4f-6408-4960-af95-3f98ea0cecb5" xsi:nil="true"/>
+  </documentManagement>
+</p:properties>
 </file>
 
 <file path=customXml/item2.xml><?xml version="1.0" encoding="utf-8"?>
@@ -3184,17 +4474,20 @@
 </file>
 
 <file path=customXml/item3.xml><?xml version="1.0" encoding="utf-8"?>
-<p:properties xmlns:p="http://schemas.microsoft.com/office/2006/metadata/properties" xmlns:xsi="http://www.w3.org/2001/XMLSchema-instance" xmlns:pc="http://schemas.microsoft.com/office/infopath/2007/PartnerControls">
-  <documentManagement>
-    <_activity xmlns="fd8f4a4f-6408-4960-af95-3f98ea0cecb5" xsi:nil="true"/>
-  </documentManagement>
-</p:properties>
+<?mso-contentType ?>
+<FormTemplates xmlns="http://schemas.microsoft.com/sharepoint/v3/contenttype/forms">
+  <Display>DocumentLibraryForm</Display>
+  <Edit>DocumentLibraryForm</Edit>
+  <New>DocumentLibraryForm</New>
+</FormTemplates>
 </file>
 
 <file path=customXml/itemProps1.xml><?xml version="1.0" encoding="utf-8"?>
-<ds:datastoreItem xmlns:ds="http://schemas.openxmlformats.org/officeDocument/2006/customXml" ds:itemID="{B821EFD9-F0B0-4F15-A721-B742481C3803}">
+<ds:datastoreItem xmlns:ds="http://schemas.openxmlformats.org/officeDocument/2006/customXml" ds:itemID="{A33E2534-233C-49EF-B756-FBE5BBBBDBC1}">
   <ds:schemaRefs>
-    <ds:schemaRef ds:uri="http://schemas.microsoft.com/sharepoint/v3/contenttype/forms"/>
+    <ds:schemaRef ds:uri="http://schemas.microsoft.com/office/2006/metadata/properties"/>
+    <ds:schemaRef ds:uri="http://schemas.microsoft.com/office/infopath/2007/PartnerControls"/>
+    <ds:schemaRef ds:uri="fd8f4a4f-6408-4960-af95-3f98ea0cecb5"/>
   </ds:schemaRefs>
 </ds:datastoreItem>
 </file>
@@ -3218,11 +4511,9 @@
 </file>
 
 <file path=customXml/itemProps3.xml><?xml version="1.0" encoding="utf-8"?>
-<ds:datastoreItem xmlns:ds="http://schemas.openxmlformats.org/officeDocument/2006/customXml" ds:itemID="{A33E2534-233C-49EF-B756-FBE5BBBBDBC1}">
+<ds:datastoreItem xmlns:ds="http://schemas.openxmlformats.org/officeDocument/2006/customXml" ds:itemID="{B821EFD9-F0B0-4F15-A721-B742481C3803}">
   <ds:schemaRefs>
-    <ds:schemaRef ds:uri="http://schemas.microsoft.com/office/2006/metadata/properties"/>
-    <ds:schemaRef ds:uri="http://schemas.microsoft.com/office/infopath/2007/PartnerControls"/>
-    <ds:schemaRef ds:uri="fd8f4a4f-6408-4960-af95-3f98ea0cecb5"/>
+    <ds:schemaRef ds:uri="http://schemas.microsoft.com/sharepoint/v3/contenttype/forms"/>
   </ds:schemaRefs>
 </ds:datastoreItem>
 </file>
</xml_diff>